<commit_message>
recherche zu Domain und Kosten
</commit_message>
<xml_diff>
--- a/Dokumentation/domainOptionen.docx
+++ b/Dokumentation/domainOptionen.docx
@@ -2,7 +2,775 @@
 <file path=word/document.xml><?xml version="1.0" encoding="utf-8"?>
 <w:document xmlns:wpc="http://schemas.microsoft.com/office/word/2010/wordprocessingCanvas" xmlns:cx="http://schemas.microsoft.com/office/drawing/2014/chartex" xmlns:cx1="http://schemas.microsoft.com/office/drawing/2015/9/8/chartex" xmlns:cx2="http://schemas.microsoft.com/office/drawing/2015/10/21/chartex" xmlns:cx3="http://schemas.microsoft.com/office/drawing/2016/5/9/chartex" xmlns:cx4="http://schemas.microsoft.com/office/drawing/2016/5/10/chartex" xmlns:cx5="http://schemas.microsoft.com/office/drawing/2016/5/11/chartex" xmlns:cx6="http://schemas.microsoft.com/office/drawing/2016/5/12/chartex" xmlns:cx7="http://schemas.microsoft.com/office/drawing/2016/5/13/chartex" xmlns:cx8="http://schemas.microsoft.com/office/drawing/2016/5/14/chartex" xmlns:mc="http://schemas.openxmlformats.org/markup-compatibility/2006" xmlns:aink="http://schemas.microsoft.com/office/drawing/2016/ink" xmlns:am3d="http://schemas.microsoft.com/office/drawing/2017/model3d" xmlns:o="urn:schemas-microsoft-com:office:office" xmlns:oel="http://schemas.microsoft.com/office/2019/extlst" xmlns:r="http://schemas.openxmlformats.org/officeDocument/2006/relationships" xmlns:m="http://schemas.openxmlformats.org/officeDocument/2006/math" xmlns:v="urn:schemas-microsoft-com:vml" xmlns:wp14="http://schemas.microsoft.com/office/word/2010/wordprocessingDrawing" xmlns:wp="http://schemas.openxmlformats.org/drawingml/2006/wordprocessingDrawing" xmlns:w10="urn:schemas-microsoft-com:office:word" xmlns:w="http://schemas.openxmlformats.org/wordprocessingml/2006/main" xmlns:w14="http://schemas.microsoft.com/office/word/2010/wordml" xmlns:w15="http://schemas.microsoft.com/office/word/2012/wordml" xmlns:w16cex="http://schemas.microsoft.com/office/word/2018/wordml/cex" xmlns:w16cid="http://schemas.microsoft.com/office/word/2016/wordml/cid" xmlns:w16="http://schemas.microsoft.com/office/word/2018/wordml" xmlns:w16sdtdh="http://schemas.microsoft.com/office/word/2020/wordml/sdtdatahash" xmlns:w16se="http://schemas.microsoft.com/office/word/2015/wordml/symex" xmlns:wpg="http://schemas.microsoft.com/office/word/2010/wordprocessingGroup" xmlns:wpi="http://schemas.microsoft.com/office/word/2010/wordprocessingInk" xmlns:wne="http://schemas.microsoft.com/office/word/2006/wordml" xmlns:wps="http://schemas.microsoft.com/office/word/2010/wordprocessingShape" mc:Ignorable="w14 w15 w16se w16cid w16 w16cex w16sdtdh wp14">
   <w:body>
-    <w:p/>
+    <w:p>
+      <w:pPr>
+        <w:pStyle w:val="berschrift1"/>
+        <w:jc w:val="center"/>
+        <w:rPr>
+          <w:lang w:val="de-DE"/>
+        </w:rPr>
+      </w:pPr>
+      <w:r>
+        <w:rPr>
+          <w:lang w:val="de-DE"/>
+        </w:rPr>
+        <w:t>Domain Optionen</w:t>
+      </w:r>
+    </w:p>
+    <w:p>
+      <w:pPr>
+        <w:pStyle w:val="berschrift2"/>
+        <w:rPr>
+          <w:lang w:val="de-DE"/>
+        </w:rPr>
+      </w:pPr>
+      <w:r>
+        <w:rPr>
+          <w:lang w:val="de-DE"/>
+        </w:rPr>
+        <w:t>Ideen für Domain</w:t>
+      </w:r>
+    </w:p>
+    <w:p>
+      <w:pPr>
+        <w:pStyle w:val="Listenabsatz"/>
+        <w:numPr>
+          <w:ilvl w:val="0"/>
+          <w:numId w:val="2"/>
+        </w:numPr>
+        <w:rPr>
+          <w:lang w:val="de-DE"/>
+        </w:rPr>
+      </w:pPr>
+      <w:r>
+        <w:rPr>
+          <w:lang w:val="de-DE"/>
+        </w:rPr>
+        <w:t>stadt-land-</w:t>
+      </w:r>
+      <w:r>
+        <w:rPr>
+          <w:lang w:val="de-DE"/>
+        </w:rPr>
+        <w:t>vollpfosten</w:t>
+      </w:r>
+      <w:r>
+        <w:rPr>
+          <w:lang w:val="de-DE"/>
+        </w:rPr>
+        <w:t>.at</w:t>
+      </w:r>
+    </w:p>
+    <w:p>
+      <w:pPr>
+        <w:pStyle w:val="Listenabsatz"/>
+        <w:numPr>
+          <w:ilvl w:val="0"/>
+          <w:numId w:val="2"/>
+        </w:numPr>
+        <w:rPr>
+          <w:lang w:val="de-DE"/>
+        </w:rPr>
+      </w:pPr>
+      <w:r>
+        <w:rPr>
+          <w:lang w:val="de-DE"/>
+        </w:rPr>
+        <w:t>vollpfosten.at</w:t>
+      </w:r>
+    </w:p>
+    <w:p>
+      <w:pPr>
+        <w:pStyle w:val="Listenabsatz"/>
+        <w:numPr>
+          <w:ilvl w:val="0"/>
+          <w:numId w:val="2"/>
+        </w:numPr>
+        <w:rPr>
+          <w:lang w:val="de-DE"/>
+        </w:rPr>
+      </w:pPr>
+      <w:r>
+        <w:rPr>
+          <w:lang w:val="de-DE"/>
+        </w:rPr>
+        <w:t>stadtlandvollpfosten.</w:t>
+      </w:r>
+      <w:r>
+        <w:rPr>
+          <w:lang w:val="de-DE"/>
+        </w:rPr>
+        <w:t>at</w:t>
+      </w:r>
+    </w:p>
+    <w:p>
+      <w:pPr>
+        <w:pStyle w:val="Listenabsatz"/>
+        <w:numPr>
+          <w:ilvl w:val="0"/>
+          <w:numId w:val="2"/>
+        </w:numPr>
+        <w:rPr>
+          <w:lang w:val="de-DE"/>
+        </w:rPr>
+      </w:pPr>
+      <w:r>
+        <w:rPr>
+          <w:lang w:val="de-DE"/>
+        </w:rPr>
+        <w:t>vollpfosten-spiel.</w:t>
+      </w:r>
+      <w:r>
+        <w:rPr>
+          <w:lang w:val="de-DE"/>
+        </w:rPr>
+        <w:t>at</w:t>
+      </w:r>
+    </w:p>
+    <w:p>
+      <w:pPr>
+        <w:pStyle w:val="Listenabsatz"/>
+        <w:numPr>
+          <w:ilvl w:val="0"/>
+          <w:numId w:val="2"/>
+        </w:numPr>
+        <w:rPr>
+          <w:lang w:val="de-DE"/>
+        </w:rPr>
+      </w:pPr>
+      <w:r>
+        <w:rPr>
+          <w:lang w:val="de-DE"/>
+        </w:rPr>
+        <w:t>slv-</w:t>
+      </w:r>
+      <w:r>
+        <w:rPr>
+          <w:lang w:val="de-DE"/>
+        </w:rPr>
+        <w:t>online</w:t>
+      </w:r>
+      <w:r>
+        <w:rPr>
+          <w:lang w:val="de-DE"/>
+        </w:rPr>
+        <w:t>.</w:t>
+      </w:r>
+      <w:r>
+        <w:rPr>
+          <w:lang w:val="de-DE"/>
+        </w:rPr>
+        <w:t>at</w:t>
+      </w:r>
+      <w:r>
+        <w:rPr>
+          <w:lang w:val="de-DE"/>
+        </w:rPr>
+        <w:t xml:space="preserve"> (SLV für Stadt-Land-Vollpfosten)</w:t>
+      </w:r>
+    </w:p>
+    <w:p>
+      <w:pPr>
+        <w:pStyle w:val="Listenabsatz"/>
+        <w:numPr>
+          <w:ilvl w:val="0"/>
+          <w:numId w:val="2"/>
+        </w:numPr>
+        <w:rPr>
+          <w:lang w:val="de-DE"/>
+        </w:rPr>
+      </w:pPr>
+      <w:r>
+        <w:rPr>
+          <w:lang w:val="de-DE"/>
+        </w:rPr>
+        <w:t>stadtlandvollpfosten.io</w:t>
+      </w:r>
+    </w:p>
+    <w:p>
+      <w:pPr>
+        <w:pStyle w:val="Listenabsatz"/>
+        <w:numPr>
+          <w:ilvl w:val="0"/>
+          <w:numId w:val="2"/>
+        </w:numPr>
+        <w:rPr>
+          <w:lang w:val="de-DE"/>
+        </w:rPr>
+      </w:pPr>
+      <w:r>
+        <w:rPr>
+          <w:lang w:val="de-DE"/>
+        </w:rPr>
+        <w:t>vollpfosten</w:t>
+      </w:r>
+      <w:r>
+        <w:rPr>
+          <w:lang w:val="de-DE"/>
+        </w:rPr>
+        <w:t>online</w:t>
+      </w:r>
+      <w:r>
+        <w:rPr>
+          <w:lang w:val="de-DE"/>
+        </w:rPr>
+        <w:t>.</w:t>
+      </w:r>
+      <w:r>
+        <w:rPr>
+          <w:lang w:val="de-DE"/>
+        </w:rPr>
+        <w:t>at</w:t>
+      </w:r>
+    </w:p>
+    <w:p>
+      <w:pPr>
+        <w:pStyle w:val="Listenabsatz"/>
+        <w:numPr>
+          <w:ilvl w:val="0"/>
+          <w:numId w:val="2"/>
+        </w:numPr>
+        <w:rPr>
+          <w:lang w:val="de-DE"/>
+        </w:rPr>
+      </w:pPr>
+      <w:r>
+        <w:rPr>
+          <w:lang w:val="de-DE"/>
+        </w:rPr>
+        <w:t>vollpfosten-spiel.</w:t>
+      </w:r>
+      <w:r>
+        <w:rPr>
+          <w:lang w:val="de-DE"/>
+        </w:rPr>
+        <w:t>at</w:t>
+      </w:r>
+    </w:p>
+    <w:p>
+      <w:pPr>
+        <w:pStyle w:val="Listenabsatz"/>
+        <w:numPr>
+          <w:ilvl w:val="0"/>
+          <w:numId w:val="2"/>
+        </w:numPr>
+        <w:rPr>
+          <w:lang w:val="de-DE"/>
+        </w:rPr>
+      </w:pPr>
+      <w:r>
+        <w:rPr>
+          <w:lang w:val="de-DE"/>
+        </w:rPr>
+        <w:t>vollpfosten-</w:t>
+      </w:r>
+      <w:r>
+        <w:rPr>
+          <w:lang w:val="de-DE"/>
+        </w:rPr>
+        <w:t>online</w:t>
+      </w:r>
+      <w:r>
+        <w:rPr>
+          <w:lang w:val="de-DE"/>
+        </w:rPr>
+        <w:t>.</w:t>
+      </w:r>
+      <w:r>
+        <w:rPr>
+          <w:lang w:val="de-DE"/>
+        </w:rPr>
+        <w:t>at</w:t>
+      </w:r>
+    </w:p>
+    <w:p>
+      <w:pPr>
+        <w:pStyle w:val="Listenabsatz"/>
+        <w:numPr>
+          <w:ilvl w:val="0"/>
+          <w:numId w:val="2"/>
+        </w:numPr>
+        <w:rPr>
+          <w:lang w:val="de-DE"/>
+        </w:rPr>
+      </w:pPr>
+    </w:p>
+    <w:p>
+      <w:pPr>
+        <w:pStyle w:val="berschrift2"/>
+        <w:rPr>
+          <w:lang w:val="de-DE"/>
+        </w:rPr>
+      </w:pPr>
+      <w:r>
+        <w:rPr>
+          <w:lang w:val="de-DE"/>
+        </w:rPr>
+        <w:t>Anbieter</w:t>
+      </w:r>
+    </w:p>
+    <w:p>
+      <w:pPr>
+        <w:pStyle w:val="Listenabsatz"/>
+        <w:numPr>
+          <w:ilvl w:val="0"/>
+          <w:numId w:val="1"/>
+        </w:numPr>
+        <w:rPr>
+          <w:lang w:val="de-DE"/>
+        </w:rPr>
+      </w:pPr>
+      <w:hyperlink r:id="rId5" w:history="1">
+        <w:r>
+          <w:rPr>
+            <w:rStyle w:val="Hyperlink"/>
+            <w:lang w:val="de-DE"/>
+          </w:rPr>
+          <w:t>www.ionos.at</w:t>
+        </w:r>
+      </w:hyperlink>
+    </w:p>
+    <w:p>
+      <w:pPr>
+        <w:pStyle w:val="Listenabsatz"/>
+        <w:numPr>
+          <w:ilvl w:val="0"/>
+          <w:numId w:val="1"/>
+        </w:numPr>
+        <w:rPr>
+          <w:lang w:val="de-DE"/>
+        </w:rPr>
+      </w:pPr>
+      <w:hyperlink r:id="rId6" w:history="1">
+        <w:r>
+          <w:rPr>
+            <w:rStyle w:val="Hyperlink"/>
+            <w:lang w:val="de-DE"/>
+          </w:rPr>
+          <w:t>www.godaddy.com</w:t>
+        </w:r>
+      </w:hyperlink>
+    </w:p>
+    <w:p>
+      <w:pPr>
+        <w:pStyle w:val="Listenabsatz"/>
+        <w:numPr>
+          <w:ilvl w:val="0"/>
+          <w:numId w:val="1"/>
+        </w:numPr>
+        <w:rPr>
+          <w:lang w:val="de-DE"/>
+        </w:rPr>
+      </w:pPr>
+      <w:hyperlink r:id="rId7" w:history="1">
+        <w:r>
+          <w:rPr>
+            <w:rStyle w:val="Hyperlink"/>
+            <w:lang w:val="de-DE"/>
+          </w:rPr>
+          <w:t>www.world4you.co</w:t>
+        </w:r>
+        <w:r>
+          <w:rPr>
+            <w:rStyle w:val="Hyperlink"/>
+            <w:lang w:val="de-DE"/>
+          </w:rPr>
+          <w:t>m</w:t>
+        </w:r>
+      </w:hyperlink>
+    </w:p>
+    <w:p>
+      <w:pPr>
+        <w:pStyle w:val="Listenabsatz"/>
+        <w:numPr>
+          <w:ilvl w:val="0"/>
+          <w:numId w:val="1"/>
+        </w:numPr>
+        <w:rPr>
+          <w:lang w:val="de-DE"/>
+        </w:rPr>
+      </w:pPr>
+      <w:hyperlink r:id="rId8" w:history="1">
+        <w:r>
+          <w:rPr>
+            <w:rStyle w:val="Hyperlink"/>
+            <w:lang w:val="de-DE"/>
+          </w:rPr>
+          <w:t>www.united-domains.de</w:t>
+        </w:r>
+      </w:hyperlink>
+    </w:p>
+    <w:p>
+      <w:pPr>
+        <w:pStyle w:val="Listenabsatz"/>
+        <w:numPr>
+          <w:ilvl w:val="0"/>
+          <w:numId w:val="1"/>
+        </w:numPr>
+        <w:rPr>
+          <w:lang w:val="de-DE"/>
+        </w:rPr>
+      </w:pPr>
+      <w:hyperlink r:id="rId9" w:history="1">
+        <w:r>
+          <w:rPr>
+            <w:rStyle w:val="Hyperlink"/>
+            <w:lang w:val="de-DE"/>
+          </w:rPr>
+          <w:t>www</w:t>
+        </w:r>
+        <w:r>
+          <w:rPr>
+            <w:rStyle w:val="Hyperlink"/>
+            <w:lang w:val="de-DE"/>
+          </w:rPr>
+          <w:t>.w</w:t>
+        </w:r>
+        <w:r>
+          <w:rPr>
+            <w:rStyle w:val="Hyperlink"/>
+            <w:lang w:val="de-DE"/>
+          </w:rPr>
+          <w:t>i</w:t>
+        </w:r>
+        <w:r>
+          <w:rPr>
+            <w:rStyle w:val="Hyperlink"/>
+            <w:lang w:val="de-DE"/>
+          </w:rPr>
+          <w:t>x</w:t>
+        </w:r>
+        <w:r>
+          <w:rPr>
+            <w:rStyle w:val="Hyperlink"/>
+            <w:lang w:val="de-DE"/>
+          </w:rPr>
+          <w:t>.com</w:t>
+        </w:r>
+      </w:hyperlink>
+    </w:p>
+    <w:p>
+      <w:pPr>
+        <w:pStyle w:val="Listenabsatz"/>
+        <w:numPr>
+          <w:ilvl w:val="0"/>
+          <w:numId w:val="1"/>
+        </w:numPr>
+        <w:rPr>
+          <w:lang w:val="de-DE"/>
+        </w:rPr>
+      </w:pPr>
+      <w:r>
+        <w:rPr>
+          <w:lang w:val="de-DE"/>
+        </w:rPr>
+        <w:t>…</w:t>
+      </w:r>
+    </w:p>
+    <w:p>
+      <w:pPr>
+        <w:rPr>
+          <w:lang w:val="de-DE"/>
+        </w:rPr>
+      </w:pPr>
+    </w:p>
+    <w:p>
+      <w:pPr>
+        <w:pStyle w:val="berschrift2"/>
+        <w:rPr>
+          <w:lang w:val="de-DE"/>
+        </w:rPr>
+      </w:pPr>
+      <w:r>
+        <w:rPr>
+          <w:lang w:val="de-DE"/>
+        </w:rPr>
+        <w:t xml:space="preserve">Vergleich </w:t>
+      </w:r>
+    </w:p>
+    <w:tbl>
+      <w:tblPr>
+        <w:tblStyle w:val="Tabellenraster"/>
+        <w:tblW w:w="0" w:type="auto"/>
+        <w:tblLook w:val="04A0" w:firstRow="1" w:lastRow="0" w:firstColumn="1" w:lastColumn="0" w:noHBand="0" w:noVBand="1"/>
+      </w:tblPr>
+      <w:tblGrid>
+        <w:gridCol w:w="3020"/>
+        <w:gridCol w:w="3021"/>
+        <w:gridCol w:w="3021"/>
+      </w:tblGrid>
+      <w:tr>
+        <w:tc>
+          <w:tcPr>
+            <w:tcW w:w="3020" w:type="dxa"/>
+          </w:tcPr>
+          <w:p>
+            <w:pPr>
+              <w:rPr>
+                <w:b/>
+                <w:bCs/>
+                <w:lang w:val="de-DE"/>
+              </w:rPr>
+            </w:pPr>
+            <w:r>
+              <w:rPr>
+                <w:b/>
+                <w:bCs/>
+                <w:lang w:val="de-DE"/>
+              </w:rPr>
+              <w:t>Anbieter</w:t>
+            </w:r>
+          </w:p>
+        </w:tc>
+        <w:tc>
+          <w:tcPr>
+            <w:tcW w:w="3021" w:type="dxa"/>
+          </w:tcPr>
+          <w:p>
+            <w:pPr>
+              <w:rPr>
+                <w:b/>
+                <w:bCs/>
+                <w:lang w:val="de-DE"/>
+              </w:rPr>
+            </w:pPr>
+            <w:r>
+              <w:rPr>
+                <w:b/>
+                <w:bCs/>
+                <w:lang w:val="de-DE"/>
+              </w:rPr>
+              <w:t>Preis/Monat</w:t>
+            </w:r>
+          </w:p>
+        </w:tc>
+        <w:tc>
+          <w:tcPr>
+            <w:tcW w:w="3021" w:type="dxa"/>
+          </w:tcPr>
+          <w:p>
+            <w:pPr>
+              <w:rPr>
+                <w:b/>
+                <w:bCs/>
+                <w:lang w:val="de-DE"/>
+              </w:rPr>
+            </w:pPr>
+            <w:r>
+              <w:rPr>
+                <w:b/>
+                <w:bCs/>
+                <w:lang w:val="de-DE"/>
+              </w:rPr>
+              <w:t>Einmalige Gebühr</w:t>
+            </w:r>
+          </w:p>
+        </w:tc>
+      </w:tr>
+      <w:tr>
+        <w:tc>
+          <w:tcPr>
+            <w:tcW w:w="3020" w:type="dxa"/>
+          </w:tcPr>
+          <w:p>
+            <w:pPr>
+              <w:rPr>
+                <w:lang w:val="de-DE"/>
+              </w:rPr>
+            </w:pPr>
+            <w:r>
+              <w:rPr>
+                <w:lang w:val="de-DE"/>
+              </w:rPr>
+              <w:t>Ionos.at</w:t>
+            </w:r>
+          </w:p>
+        </w:tc>
+        <w:tc>
+          <w:tcPr>
+            <w:tcW w:w="3021" w:type="dxa"/>
+          </w:tcPr>
+          <w:p>
+            <w:pPr>
+              <w:rPr>
+                <w:lang w:val="de-DE"/>
+              </w:rPr>
+            </w:pPr>
+          </w:p>
+        </w:tc>
+        <w:tc>
+          <w:tcPr>
+            <w:tcW w:w="3021" w:type="dxa"/>
+          </w:tcPr>
+          <w:p>
+            <w:pPr>
+              <w:rPr>
+                <w:lang w:val="de-DE"/>
+              </w:rPr>
+            </w:pPr>
+          </w:p>
+        </w:tc>
+      </w:tr>
+      <w:tr>
+        <w:tc>
+          <w:tcPr>
+            <w:tcW w:w="3020" w:type="dxa"/>
+          </w:tcPr>
+          <w:p>
+            <w:pPr>
+              <w:rPr>
+                <w:lang w:val="de-DE"/>
+              </w:rPr>
+            </w:pPr>
+          </w:p>
+        </w:tc>
+        <w:tc>
+          <w:tcPr>
+            <w:tcW w:w="3021" w:type="dxa"/>
+          </w:tcPr>
+          <w:p>
+            <w:pPr>
+              <w:rPr>
+                <w:lang w:val="de-DE"/>
+              </w:rPr>
+            </w:pPr>
+          </w:p>
+        </w:tc>
+        <w:tc>
+          <w:tcPr>
+            <w:tcW w:w="3021" w:type="dxa"/>
+          </w:tcPr>
+          <w:p>
+            <w:pPr>
+              <w:rPr>
+                <w:lang w:val="de-DE"/>
+              </w:rPr>
+            </w:pPr>
+          </w:p>
+        </w:tc>
+      </w:tr>
+      <w:tr>
+        <w:tc>
+          <w:tcPr>
+            <w:tcW w:w="3020" w:type="dxa"/>
+          </w:tcPr>
+          <w:p>
+            <w:pPr>
+              <w:rPr>
+                <w:lang w:val="de-DE"/>
+              </w:rPr>
+            </w:pPr>
+          </w:p>
+        </w:tc>
+        <w:tc>
+          <w:tcPr>
+            <w:tcW w:w="3021" w:type="dxa"/>
+          </w:tcPr>
+          <w:p>
+            <w:pPr>
+              <w:rPr>
+                <w:lang w:val="de-DE"/>
+              </w:rPr>
+            </w:pPr>
+          </w:p>
+        </w:tc>
+        <w:tc>
+          <w:tcPr>
+            <w:tcW w:w="3021" w:type="dxa"/>
+          </w:tcPr>
+          <w:p>
+            <w:pPr>
+              <w:rPr>
+                <w:lang w:val="de-DE"/>
+              </w:rPr>
+            </w:pPr>
+          </w:p>
+        </w:tc>
+      </w:tr>
+      <w:tr>
+        <w:tc>
+          <w:tcPr>
+            <w:tcW w:w="3020" w:type="dxa"/>
+          </w:tcPr>
+          <w:p>
+            <w:pPr>
+              <w:rPr>
+                <w:lang w:val="de-DE"/>
+              </w:rPr>
+            </w:pPr>
+          </w:p>
+        </w:tc>
+        <w:tc>
+          <w:tcPr>
+            <w:tcW w:w="3021" w:type="dxa"/>
+          </w:tcPr>
+          <w:p>
+            <w:pPr>
+              <w:rPr>
+                <w:lang w:val="de-DE"/>
+              </w:rPr>
+            </w:pPr>
+          </w:p>
+        </w:tc>
+        <w:tc>
+          <w:tcPr>
+            <w:tcW w:w="3021" w:type="dxa"/>
+          </w:tcPr>
+          <w:p>
+            <w:pPr>
+              <w:rPr>
+                <w:lang w:val="de-DE"/>
+              </w:rPr>
+            </w:pPr>
+          </w:p>
+        </w:tc>
+      </w:tr>
+      <w:tr>
+        <w:tc>
+          <w:tcPr>
+            <w:tcW w:w="3020" w:type="dxa"/>
+          </w:tcPr>
+          <w:p>
+            <w:pPr>
+              <w:rPr>
+                <w:lang w:val="de-DE"/>
+              </w:rPr>
+            </w:pPr>
+          </w:p>
+        </w:tc>
+        <w:tc>
+          <w:tcPr>
+            <w:tcW w:w="3021" w:type="dxa"/>
+          </w:tcPr>
+          <w:p>
+            <w:pPr>
+              <w:rPr>
+                <w:lang w:val="de-DE"/>
+              </w:rPr>
+            </w:pPr>
+          </w:p>
+        </w:tc>
+        <w:tc>
+          <w:tcPr>
+            <w:tcW w:w="3021" w:type="dxa"/>
+          </w:tcPr>
+          <w:p>
+            <w:pPr>
+              <w:rPr>
+                <w:lang w:val="de-DE"/>
+              </w:rPr>
+            </w:pPr>
+          </w:p>
+        </w:tc>
+      </w:tr>
+    </w:tbl>
+    <w:p>
+      <w:pPr>
+        <w:rPr>
+          <w:lang w:val="de-DE"/>
+        </w:rPr>
+      </w:pPr>
+    </w:p>
     <w:sectPr>
       <w:pgSz w:w="11906" w:h="16838"/>
       <w:pgMar w:top="1417" w:right="1417" w:bottom="1134" w:left="1417" w:header="708" w:footer="708" w:gutter="0"/>
@@ -11,6 +779,243 @@
     </w:sectPr>
   </w:body>
 </w:document>
+</file>
+
+<file path=word/numbering.xml><?xml version="1.0" encoding="utf-8"?>
+<w:numbering xmlns:wpc="http://schemas.microsoft.com/office/word/2010/wordprocessingCanvas" xmlns:cx="http://schemas.microsoft.com/office/drawing/2014/chartex" xmlns:cx1="http://schemas.microsoft.com/office/drawing/2015/9/8/chartex" xmlns:cx2="http://schemas.microsoft.com/office/drawing/2015/10/21/chartex" xmlns:cx3="http://schemas.microsoft.com/office/drawing/2016/5/9/chartex" xmlns:cx4="http://schemas.microsoft.com/office/drawing/2016/5/10/chartex" xmlns:cx5="http://schemas.microsoft.com/office/drawing/2016/5/11/chartex" xmlns:cx6="http://schemas.microsoft.com/office/drawing/2016/5/12/chartex" xmlns:cx7="http://schemas.microsoft.com/office/drawing/2016/5/13/chartex" xmlns:cx8="http://schemas.microsoft.com/office/drawing/2016/5/14/chartex" xmlns:mc="http://schemas.openxmlformats.org/markup-compatibility/2006" xmlns:aink="http://schemas.microsoft.com/office/drawing/2016/ink" xmlns:am3d="http://schemas.microsoft.com/office/drawing/2017/model3d" xmlns:o="urn:schemas-microsoft-com:office:office" xmlns:oel="http://schemas.microsoft.com/office/2019/extlst" xmlns:r="http://schemas.openxmlformats.org/officeDocument/2006/relationships" xmlns:m="http://schemas.openxmlformats.org/officeDocument/2006/math" xmlns:v="urn:schemas-microsoft-com:vml" xmlns:wp14="http://schemas.microsoft.com/office/word/2010/wordprocessingDrawing" xmlns:wp="http://schemas.openxmlformats.org/drawingml/2006/wordprocessingDrawing" xmlns:w10="urn:schemas-microsoft-com:office:word" xmlns:w="http://schemas.openxmlformats.org/wordprocessingml/2006/main" xmlns:w14="http://schemas.microsoft.com/office/word/2010/wordml" xmlns:w15="http://schemas.microsoft.com/office/word/2012/wordml" xmlns:w16cex="http://schemas.microsoft.com/office/word/2018/wordml/cex" xmlns:w16cid="http://schemas.microsoft.com/office/word/2016/wordml/cid" xmlns:w16="http://schemas.microsoft.com/office/word/2018/wordml" xmlns:w16sdtdh="http://schemas.microsoft.com/office/word/2020/wordml/sdtdatahash" xmlns:w16se="http://schemas.microsoft.com/office/word/2015/wordml/symex" xmlns:wpg="http://schemas.microsoft.com/office/word/2010/wordprocessingGroup" xmlns:wpi="http://schemas.microsoft.com/office/word/2010/wordprocessingInk" xmlns:wne="http://schemas.microsoft.com/office/word/2006/wordml" xmlns:wps="http://schemas.microsoft.com/office/word/2010/wordprocessingShape" mc:Ignorable="w14 w15 w16se w16cid w16 w16cex w16sdtdh wp14">
+  <w:abstractNum w:abstractNumId="0" w15:restartNumberingAfterBreak="0">
+    <w:nsid w:val="29A26099"/>
+    <w:multiLevelType w:val="hybridMultilevel"/>
+    <w:tmpl w:val="53D6B7FA"/>
+    <w:lvl w:ilvl="0" w:tplc="04070001">
+      <w:start w:val="1"/>
+      <w:numFmt w:val="bullet"/>
+      <w:lvlText w:val=""/>
+      <w:lvlJc w:val="left"/>
+      <w:pPr>
+        <w:ind w:left="720" w:hanging="360"/>
+      </w:pPr>
+      <w:rPr>
+        <w:rFonts w:ascii="Symbol" w:hAnsi="Symbol" w:hint="default"/>
+      </w:rPr>
+    </w:lvl>
+    <w:lvl w:ilvl="1" w:tplc="04070003" w:tentative="1">
+      <w:start w:val="1"/>
+      <w:numFmt w:val="bullet"/>
+      <w:lvlText w:val="o"/>
+      <w:lvlJc w:val="left"/>
+      <w:pPr>
+        <w:ind w:left="1440" w:hanging="360"/>
+      </w:pPr>
+      <w:rPr>
+        <w:rFonts w:ascii="Courier New" w:hAnsi="Courier New" w:cs="Courier New" w:hint="default"/>
+      </w:rPr>
+    </w:lvl>
+    <w:lvl w:ilvl="2" w:tplc="04070005" w:tentative="1">
+      <w:start w:val="1"/>
+      <w:numFmt w:val="bullet"/>
+      <w:lvlText w:val=""/>
+      <w:lvlJc w:val="left"/>
+      <w:pPr>
+        <w:ind w:left="2160" w:hanging="360"/>
+      </w:pPr>
+      <w:rPr>
+        <w:rFonts w:ascii="Wingdings" w:hAnsi="Wingdings" w:hint="default"/>
+      </w:rPr>
+    </w:lvl>
+    <w:lvl w:ilvl="3" w:tplc="04070001" w:tentative="1">
+      <w:start w:val="1"/>
+      <w:numFmt w:val="bullet"/>
+      <w:lvlText w:val=""/>
+      <w:lvlJc w:val="left"/>
+      <w:pPr>
+        <w:ind w:left="2880" w:hanging="360"/>
+      </w:pPr>
+      <w:rPr>
+        <w:rFonts w:ascii="Symbol" w:hAnsi="Symbol" w:hint="default"/>
+      </w:rPr>
+    </w:lvl>
+    <w:lvl w:ilvl="4" w:tplc="04070003" w:tentative="1">
+      <w:start w:val="1"/>
+      <w:numFmt w:val="bullet"/>
+      <w:lvlText w:val="o"/>
+      <w:lvlJc w:val="left"/>
+      <w:pPr>
+        <w:ind w:left="3600" w:hanging="360"/>
+      </w:pPr>
+      <w:rPr>
+        <w:rFonts w:ascii="Courier New" w:hAnsi="Courier New" w:cs="Courier New" w:hint="default"/>
+      </w:rPr>
+    </w:lvl>
+    <w:lvl w:ilvl="5" w:tplc="04070005" w:tentative="1">
+      <w:start w:val="1"/>
+      <w:numFmt w:val="bullet"/>
+      <w:lvlText w:val=""/>
+      <w:lvlJc w:val="left"/>
+      <w:pPr>
+        <w:ind w:left="4320" w:hanging="360"/>
+      </w:pPr>
+      <w:rPr>
+        <w:rFonts w:ascii="Wingdings" w:hAnsi="Wingdings" w:hint="default"/>
+      </w:rPr>
+    </w:lvl>
+    <w:lvl w:ilvl="6" w:tplc="04070001" w:tentative="1">
+      <w:start w:val="1"/>
+      <w:numFmt w:val="bullet"/>
+      <w:lvlText w:val=""/>
+      <w:lvlJc w:val="left"/>
+      <w:pPr>
+        <w:ind w:left="5040" w:hanging="360"/>
+      </w:pPr>
+      <w:rPr>
+        <w:rFonts w:ascii="Symbol" w:hAnsi="Symbol" w:hint="default"/>
+      </w:rPr>
+    </w:lvl>
+    <w:lvl w:ilvl="7" w:tplc="04070003" w:tentative="1">
+      <w:start w:val="1"/>
+      <w:numFmt w:val="bullet"/>
+      <w:lvlText w:val="o"/>
+      <w:lvlJc w:val="left"/>
+      <w:pPr>
+        <w:ind w:left="5760" w:hanging="360"/>
+      </w:pPr>
+      <w:rPr>
+        <w:rFonts w:ascii="Courier New" w:hAnsi="Courier New" w:cs="Courier New" w:hint="default"/>
+      </w:rPr>
+    </w:lvl>
+    <w:lvl w:ilvl="8" w:tplc="04070005" w:tentative="1">
+      <w:start w:val="1"/>
+      <w:numFmt w:val="bullet"/>
+      <w:lvlText w:val=""/>
+      <w:lvlJc w:val="left"/>
+      <w:pPr>
+        <w:ind w:left="6480" w:hanging="360"/>
+      </w:pPr>
+      <w:rPr>
+        <w:rFonts w:ascii="Wingdings" w:hAnsi="Wingdings" w:hint="default"/>
+      </w:rPr>
+    </w:lvl>
+  </w:abstractNum>
+  <w:abstractNum w:abstractNumId="1" w15:restartNumberingAfterBreak="0">
+    <w:nsid w:val="44967328"/>
+    <w:multiLevelType w:val="hybridMultilevel"/>
+    <w:tmpl w:val="2D9054FE"/>
+    <w:lvl w:ilvl="0" w:tplc="04070001">
+      <w:start w:val="1"/>
+      <w:numFmt w:val="bullet"/>
+      <w:lvlText w:val=""/>
+      <w:lvlJc w:val="left"/>
+      <w:pPr>
+        <w:ind w:left="720" w:hanging="360"/>
+      </w:pPr>
+      <w:rPr>
+        <w:rFonts w:ascii="Symbol" w:hAnsi="Symbol" w:hint="default"/>
+      </w:rPr>
+    </w:lvl>
+    <w:lvl w:ilvl="1" w:tplc="04070003" w:tentative="1">
+      <w:start w:val="1"/>
+      <w:numFmt w:val="bullet"/>
+      <w:lvlText w:val="o"/>
+      <w:lvlJc w:val="left"/>
+      <w:pPr>
+        <w:ind w:left="1440" w:hanging="360"/>
+      </w:pPr>
+      <w:rPr>
+        <w:rFonts w:ascii="Courier New" w:hAnsi="Courier New" w:cs="Courier New" w:hint="default"/>
+      </w:rPr>
+    </w:lvl>
+    <w:lvl w:ilvl="2" w:tplc="04070005" w:tentative="1">
+      <w:start w:val="1"/>
+      <w:numFmt w:val="bullet"/>
+      <w:lvlText w:val=""/>
+      <w:lvlJc w:val="left"/>
+      <w:pPr>
+        <w:ind w:left="2160" w:hanging="360"/>
+      </w:pPr>
+      <w:rPr>
+        <w:rFonts w:ascii="Wingdings" w:hAnsi="Wingdings" w:hint="default"/>
+      </w:rPr>
+    </w:lvl>
+    <w:lvl w:ilvl="3" w:tplc="04070001" w:tentative="1">
+      <w:start w:val="1"/>
+      <w:numFmt w:val="bullet"/>
+      <w:lvlText w:val=""/>
+      <w:lvlJc w:val="left"/>
+      <w:pPr>
+        <w:ind w:left="2880" w:hanging="360"/>
+      </w:pPr>
+      <w:rPr>
+        <w:rFonts w:ascii="Symbol" w:hAnsi="Symbol" w:hint="default"/>
+      </w:rPr>
+    </w:lvl>
+    <w:lvl w:ilvl="4" w:tplc="04070003" w:tentative="1">
+      <w:start w:val="1"/>
+      <w:numFmt w:val="bullet"/>
+      <w:lvlText w:val="o"/>
+      <w:lvlJc w:val="left"/>
+      <w:pPr>
+        <w:ind w:left="3600" w:hanging="360"/>
+      </w:pPr>
+      <w:rPr>
+        <w:rFonts w:ascii="Courier New" w:hAnsi="Courier New" w:cs="Courier New" w:hint="default"/>
+      </w:rPr>
+    </w:lvl>
+    <w:lvl w:ilvl="5" w:tplc="04070005" w:tentative="1">
+      <w:start w:val="1"/>
+      <w:numFmt w:val="bullet"/>
+      <w:lvlText w:val=""/>
+      <w:lvlJc w:val="left"/>
+      <w:pPr>
+        <w:ind w:left="4320" w:hanging="360"/>
+      </w:pPr>
+      <w:rPr>
+        <w:rFonts w:ascii="Wingdings" w:hAnsi="Wingdings" w:hint="default"/>
+      </w:rPr>
+    </w:lvl>
+    <w:lvl w:ilvl="6" w:tplc="04070001" w:tentative="1">
+      <w:start w:val="1"/>
+      <w:numFmt w:val="bullet"/>
+      <w:lvlText w:val=""/>
+      <w:lvlJc w:val="left"/>
+      <w:pPr>
+        <w:ind w:left="5040" w:hanging="360"/>
+      </w:pPr>
+      <w:rPr>
+        <w:rFonts w:ascii="Symbol" w:hAnsi="Symbol" w:hint="default"/>
+      </w:rPr>
+    </w:lvl>
+    <w:lvl w:ilvl="7" w:tplc="04070003" w:tentative="1">
+      <w:start w:val="1"/>
+      <w:numFmt w:val="bullet"/>
+      <w:lvlText w:val="o"/>
+      <w:lvlJc w:val="left"/>
+      <w:pPr>
+        <w:ind w:left="5760" w:hanging="360"/>
+      </w:pPr>
+      <w:rPr>
+        <w:rFonts w:ascii="Courier New" w:hAnsi="Courier New" w:cs="Courier New" w:hint="default"/>
+      </w:rPr>
+    </w:lvl>
+    <w:lvl w:ilvl="8" w:tplc="04070005" w:tentative="1">
+      <w:start w:val="1"/>
+      <w:numFmt w:val="bullet"/>
+      <w:lvlText w:val=""/>
+      <w:lvlJc w:val="left"/>
+      <w:pPr>
+        <w:ind w:left="6480" w:hanging="360"/>
+      </w:pPr>
+      <w:rPr>
+        <w:rFonts w:ascii="Wingdings" w:hAnsi="Wingdings" w:hint="default"/>
+      </w:rPr>
+    </w:lvl>
+  </w:abstractNum>
+  <w:num w:numId="1" w16cid:durableId="1368070816">
+    <w:abstractNumId w:val="0"/>
+  </w:num>
+  <w:num w:numId="2" w16cid:durableId="1071272136">
+    <w:abstractNumId w:val="1"/>
+  </w:num>
+</w:numbering>
 </file>
 
 <file path=word/styles.xml><?xml version="1.0" encoding="utf-8"?>
@@ -437,7 +1442,6 @@
     <w:next w:val="Standard"/>
     <w:link w:val="berschrift2Zchn"/>
     <w:uiPriority w:val="9"/>
-    <w:semiHidden/>
     <w:unhideWhenUsed/>
     <w:qFormat/>
     <w:rsid w:val="008F6433"/>
@@ -610,7 +1614,6 @@
   <w:style w:type="character" w:default="1" w:styleId="Absatz-Standardschriftart">
     <w:name w:val="Default Paragraph Font"/>
     <w:uiPriority w:val="1"/>
-    <w:semiHidden/>
     <w:unhideWhenUsed/>
   </w:style>
   <w:style w:type="table" w:default="1" w:styleId="NormaleTabelle">
@@ -652,7 +1655,6 @@
     <w:basedOn w:val="Absatz-Standardschriftart"/>
     <w:link w:val="berschrift2"/>
     <w:uiPriority w:val="9"/>
-    <w:semiHidden/>
     <w:rsid w:val="008F6433"/>
     <w:rPr>
       <w:rFonts w:asciiTheme="majorHAnsi" w:eastAsiaTheme="majorEastAsia" w:hAnsiTheme="majorHAnsi" w:cstheme="majorBidi"/>
@@ -924,6 +1926,57 @@
       <w:color w:val="0F4761" w:themeColor="accent1" w:themeShade="BF"/>
       <w:spacing w:val="5"/>
     </w:rPr>
+  </w:style>
+  <w:style w:type="character" w:styleId="Hyperlink">
+    <w:name w:val="Hyperlink"/>
+    <w:basedOn w:val="Absatz-Standardschriftart"/>
+    <w:uiPriority w:val="99"/>
+    <w:unhideWhenUsed/>
+    <w:rsid w:val="004C58DF"/>
+    <w:rPr>
+      <w:color w:val="467886" w:themeColor="hyperlink"/>
+      <w:u w:val="single"/>
+    </w:rPr>
+  </w:style>
+  <w:style w:type="character" w:styleId="NichtaufgelsteErwhnung">
+    <w:name w:val="Unresolved Mention"/>
+    <w:basedOn w:val="Absatz-Standardschriftart"/>
+    <w:uiPriority w:val="99"/>
+    <w:semiHidden/>
+    <w:unhideWhenUsed/>
+    <w:rsid w:val="004C58DF"/>
+    <w:rPr>
+      <w:color w:val="605E5C"/>
+      <w:shd w:val="clear" w:color="auto" w:fill="E1DFDD"/>
+    </w:rPr>
+  </w:style>
+  <w:style w:type="character" w:styleId="BesuchterLink">
+    <w:name w:val="FollowedHyperlink"/>
+    <w:basedOn w:val="Absatz-Standardschriftart"/>
+    <w:uiPriority w:val="99"/>
+    <w:semiHidden/>
+    <w:unhideWhenUsed/>
+    <w:rsid w:val="00DF2088"/>
+    <w:rPr>
+      <w:color w:val="96607D" w:themeColor="followedHyperlink"/>
+      <w:u w:val="single"/>
+    </w:rPr>
+  </w:style>
+  <w:style w:type="table" w:styleId="Tabellenraster">
+    <w:name w:val="Table Grid"/>
+    <w:basedOn w:val="NormaleTabelle"/>
+    <w:uiPriority w:val="39"/>
+    <w:rsid w:val="00DF2088"/>
+    <w:tblPr>
+      <w:tblBorders>
+        <w:top w:val="single" w:sz="4" w:space="0" w:color="auto"/>
+        <w:left w:val="single" w:sz="4" w:space="0" w:color="auto"/>
+        <w:bottom w:val="single" w:sz="4" w:space="0" w:color="auto"/>
+        <w:right w:val="single" w:sz="4" w:space="0" w:color="auto"/>
+        <w:insideH w:val="single" w:sz="4" w:space="0" w:color="auto"/>
+        <w:insideV w:val="single" w:sz="4" w:space="0" w:color="auto"/>
+      </w:tblBorders>
+    </w:tblPr>
   </w:style>
 </w:styles>
 </file>

</xml_diff>

<commit_message>
Recherche finalisiert und PDF erstellt
</commit_message>
<xml_diff>
--- a/Dokumentation/domainOptionen.docx
+++ b/Dokumentation/domainOptionen.docx
@@ -46,19 +46,7 @@
         <w:rPr>
           <w:lang w:val="de-DE"/>
         </w:rPr>
-        <w:t>stadt-land-</w:t>
-      </w:r>
-      <w:r>
-        <w:rPr>
-          <w:lang w:val="de-DE"/>
-        </w:rPr>
-        <w:t>vollpfosten</w:t>
-      </w:r>
-      <w:r>
-        <w:rPr>
-          <w:lang w:val="de-DE"/>
-        </w:rPr>
-        <w:t>.at</w:t>
+        <w:t>stadt-land-vollpfosten.at</w:t>
       </w:r>
     </w:p>
     <w:p>
@@ -326,7 +314,21 @@
             <w:rStyle w:val="Hyperlink"/>
             <w:lang w:val="de-DE"/>
           </w:rPr>
-          <w:t>www.ionos.at</w:t>
+          <w:t>www.io</w:t>
+        </w:r>
+        <w:r>
+          <w:rPr>
+            <w:rStyle w:val="Hyperlink"/>
+            <w:lang w:val="de-DE"/>
+          </w:rPr>
+          <w:t>n</w:t>
+        </w:r>
+        <w:r>
+          <w:rPr>
+            <w:rStyle w:val="Hyperlink"/>
+            <w:lang w:val="de-DE"/>
+          </w:rPr>
+          <w:t>os.at</w:t>
         </w:r>
       </w:hyperlink>
     </w:p>
@@ -347,7 +349,21 @@
             <w:rStyle w:val="Hyperlink"/>
             <w:lang w:val="de-DE"/>
           </w:rPr>
-          <w:t>www.godaddy.com</w:t>
+          <w:t>www.goda</w:t>
+        </w:r>
+        <w:r>
+          <w:rPr>
+            <w:rStyle w:val="Hyperlink"/>
+            <w:lang w:val="de-DE"/>
+          </w:rPr>
+          <w:t>d</w:t>
+        </w:r>
+        <w:r>
+          <w:rPr>
+            <w:rStyle w:val="Hyperlink"/>
+            <w:lang w:val="de-DE"/>
+          </w:rPr>
+          <w:t>dy.com</w:t>
         </w:r>
       </w:hyperlink>
     </w:p>
@@ -368,14 +384,21 @@
             <w:rStyle w:val="Hyperlink"/>
             <w:lang w:val="de-DE"/>
           </w:rPr>
-          <w:t>www.world4you.co</w:t>
+          <w:t>www.w</w:t>
         </w:r>
         <w:r>
           <w:rPr>
             <w:rStyle w:val="Hyperlink"/>
             <w:lang w:val="de-DE"/>
           </w:rPr>
-          <w:t>m</w:t>
+          <w:t>o</w:t>
+        </w:r>
+        <w:r>
+          <w:rPr>
+            <w:rStyle w:val="Hyperlink"/>
+            <w:lang w:val="de-DE"/>
+          </w:rPr>
+          <w:t>rld4you.com</w:t>
         </w:r>
       </w:hyperlink>
     </w:p>
@@ -396,35 +419,7 @@
             <w:rStyle w:val="Hyperlink"/>
             <w:lang w:val="de-DE"/>
           </w:rPr>
-          <w:t>www.united-domains.de</w:t>
-        </w:r>
-      </w:hyperlink>
-    </w:p>
-    <w:p>
-      <w:pPr>
-        <w:pStyle w:val="Listenabsatz"/>
-        <w:numPr>
-          <w:ilvl w:val="0"/>
-          <w:numId w:val="1"/>
-        </w:numPr>
-        <w:rPr>
-          <w:lang w:val="de-DE"/>
-        </w:rPr>
-      </w:pPr>
-      <w:hyperlink r:id="rId9" w:history="1">
-        <w:r>
-          <w:rPr>
-            <w:rStyle w:val="Hyperlink"/>
-            <w:lang w:val="de-DE"/>
-          </w:rPr>
-          <w:t>www</w:t>
-        </w:r>
-        <w:r>
-          <w:rPr>
-            <w:rStyle w:val="Hyperlink"/>
-            <w:lang w:val="de-DE"/>
-          </w:rPr>
-          <w:t>.w</w:t>
+          <w:t>www.un</w:t>
         </w:r>
         <w:r>
           <w:rPr>
@@ -438,14 +433,42 @@
             <w:rStyle w:val="Hyperlink"/>
             <w:lang w:val="de-DE"/>
           </w:rPr>
-          <w:t>x</w:t>
+          <w:t>ted-domains.de</w:t>
+        </w:r>
+      </w:hyperlink>
+    </w:p>
+    <w:p>
+      <w:pPr>
+        <w:pStyle w:val="Listenabsatz"/>
+        <w:numPr>
+          <w:ilvl w:val="0"/>
+          <w:numId w:val="1"/>
+        </w:numPr>
+        <w:rPr>
+          <w:lang w:val="de-DE"/>
+        </w:rPr>
+      </w:pPr>
+      <w:hyperlink r:id="rId9" w:history="1">
+        <w:r>
+          <w:rPr>
+            <w:rStyle w:val="Hyperlink"/>
+            <w:lang w:val="de-DE"/>
+          </w:rPr>
+          <w:t>www.wix</w:t>
         </w:r>
         <w:r>
           <w:rPr>
             <w:rStyle w:val="Hyperlink"/>
             <w:lang w:val="de-DE"/>
           </w:rPr>
-          <w:t>.com</w:t>
+          <w:t>.</w:t>
+        </w:r>
+        <w:r>
+          <w:rPr>
+            <w:rStyle w:val="Hyperlink"/>
+            <w:lang w:val="de-DE"/>
+          </w:rPr>
+          <w:t>com</w:t>
         </w:r>
       </w:hyperlink>
     </w:p>
@@ -486,6 +509,19 @@
           <w:lang w:val="de-DE"/>
         </w:rPr>
         <w:t xml:space="preserve">Vergleich </w:t>
+      </w:r>
+    </w:p>
+    <w:p>
+      <w:pPr>
+        <w:rPr>
+          <w:lang w:val="de-DE"/>
+        </w:rPr>
+      </w:pPr>
+      <w:r>
+        <w:rPr>
+          <w:lang w:val="de-DE"/>
+        </w:rPr>
+        <w:t>stadt-land-vollpfosten.at</w:t>
       </w:r>
     </w:p>
     <w:tbl>
@@ -497,7 +533,6 @@
       <w:tblGrid>
         <w:gridCol w:w="3020"/>
         <w:gridCol w:w="3021"/>
-        <w:gridCol w:w="3021"/>
       </w:tblGrid>
       <w:tr>
         <w:tc>
@@ -541,28 +576,6 @@
                 <w:lang w:val="de-DE"/>
               </w:rPr>
               <w:t>Preis/Monat</w:t>
-            </w:r>
-          </w:p>
-        </w:tc>
-        <w:tc>
-          <w:tcPr>
-            <w:tcW w:w="3021" w:type="dxa"/>
-          </w:tcPr>
-          <w:p>
-            <w:pPr>
-              <w:rPr>
-                <w:b/>
-                <w:bCs/>
-                <w:lang w:val="de-DE"/>
-              </w:rPr>
-            </w:pPr>
-            <w:r>
-              <w:rPr>
-                <w:b/>
-                <w:bCs/>
-                <w:lang w:val="de-DE"/>
-              </w:rPr>
-              <w:t>Einmalige Gebühr</w:t>
             </w:r>
           </w:p>
         </w:tc>
@@ -582,7 +595,7 @@
               <w:rPr>
                 <w:lang w:val="de-DE"/>
               </w:rPr>
-              <w:t>Ionos.at</w:t>
+              <w:t>ionos.at</w:t>
             </w:r>
           </w:p>
         </w:tc>
@@ -596,18 +609,12 @@
                 <w:lang w:val="de-DE"/>
               </w:rPr>
             </w:pPr>
-          </w:p>
-        </w:tc>
-        <w:tc>
-          <w:tcPr>
-            <w:tcW w:w="3021" w:type="dxa"/>
-          </w:tcPr>
-          <w:p>
-            <w:pPr>
-              <w:rPr>
-                <w:lang w:val="de-DE"/>
-              </w:rPr>
-            </w:pPr>
+            <w:r>
+              <w:rPr>
+                <w:lang w:val="de-DE"/>
+              </w:rPr>
+              <w:t>2,02€</w:t>
+            </w:r>
           </w:p>
         </w:tc>
       </w:tr>
@@ -622,6 +629,12 @@
                 <w:lang w:val="de-DE"/>
               </w:rPr>
             </w:pPr>
+            <w:r>
+              <w:rPr>
+                <w:lang w:val="de-DE"/>
+              </w:rPr>
+              <w:t>godaddy.com</w:t>
+            </w:r>
           </w:p>
         </w:tc>
         <w:tc>
@@ -634,18 +647,12 @@
                 <w:lang w:val="de-DE"/>
               </w:rPr>
             </w:pPr>
-          </w:p>
-        </w:tc>
-        <w:tc>
-          <w:tcPr>
-            <w:tcW w:w="3021" w:type="dxa"/>
-          </w:tcPr>
-          <w:p>
-            <w:pPr>
-              <w:rPr>
-                <w:lang w:val="de-DE"/>
-              </w:rPr>
-            </w:pPr>
+            <w:r>
+              <w:rPr>
+                <w:lang w:val="de-DE"/>
+              </w:rPr>
+              <w:t>1,67€</w:t>
+            </w:r>
           </w:p>
         </w:tc>
       </w:tr>
@@ -660,6 +667,12 @@
                 <w:lang w:val="de-DE"/>
               </w:rPr>
             </w:pPr>
+            <w:r>
+              <w:rPr>
+                <w:lang w:val="de-DE"/>
+              </w:rPr>
+              <w:t>world4you</w:t>
+            </w:r>
           </w:p>
         </w:tc>
         <w:tc>
@@ -672,18 +685,12 @@
                 <w:lang w:val="de-DE"/>
               </w:rPr>
             </w:pPr>
-          </w:p>
-        </w:tc>
-        <w:tc>
-          <w:tcPr>
-            <w:tcW w:w="3021" w:type="dxa"/>
-          </w:tcPr>
-          <w:p>
-            <w:pPr>
-              <w:rPr>
-                <w:lang w:val="de-DE"/>
-              </w:rPr>
-            </w:pPr>
+            <w:r>
+              <w:rPr>
+                <w:lang w:val="de-DE"/>
+              </w:rPr>
+              <w:t>3,00€</w:t>
+            </w:r>
           </w:p>
         </w:tc>
       </w:tr>
@@ -698,6 +705,12 @@
                 <w:lang w:val="de-DE"/>
               </w:rPr>
             </w:pPr>
+            <w:r>
+              <w:rPr>
+                <w:lang w:val="de-DE"/>
+              </w:rPr>
+              <w:t>united-domains</w:t>
+            </w:r>
           </w:p>
         </w:tc>
         <w:tc>
@@ -710,18 +723,12 @@
                 <w:lang w:val="de-DE"/>
               </w:rPr>
             </w:pPr>
-          </w:p>
-        </w:tc>
-        <w:tc>
-          <w:tcPr>
-            <w:tcW w:w="3021" w:type="dxa"/>
-          </w:tcPr>
-          <w:p>
-            <w:pPr>
-              <w:rPr>
-                <w:lang w:val="de-DE"/>
-              </w:rPr>
-            </w:pPr>
+            <w:r>
+              <w:rPr>
+                <w:lang w:val="de-DE"/>
+              </w:rPr>
+              <w:t>2,50€</w:t>
+            </w:r>
           </w:p>
         </w:tc>
       </w:tr>
@@ -736,6 +743,12 @@
                 <w:lang w:val="de-DE"/>
               </w:rPr>
             </w:pPr>
+            <w:r>
+              <w:rPr>
+                <w:lang w:val="de-DE"/>
+              </w:rPr>
+              <w:t>wix.com</w:t>
+            </w:r>
           </w:p>
         </w:tc>
         <w:tc>
@@ -748,18 +761,12 @@
                 <w:lang w:val="de-DE"/>
               </w:rPr>
             </w:pPr>
-          </w:p>
-        </w:tc>
-        <w:tc>
-          <w:tcPr>
-            <w:tcW w:w="3021" w:type="dxa"/>
-          </w:tcPr>
-          <w:p>
-            <w:pPr>
-              <w:rPr>
-                <w:lang w:val="de-DE"/>
-              </w:rPr>
-            </w:pPr>
+            <w:r>
+              <w:rPr>
+                <w:lang w:val="de-DE"/>
+              </w:rPr>
+              <w:t>1,25€</w:t>
+            </w:r>
           </w:p>
         </w:tc>
       </w:tr>
@@ -1614,6 +1621,7 @@
   <w:style w:type="character" w:default="1" w:styleId="Absatz-Standardschriftart">
     <w:name w:val="Default Paragraph Font"/>
     <w:uiPriority w:val="1"/>
+    <w:semiHidden/>
     <w:unhideWhenUsed/>
   </w:style>
   <w:style w:type="table" w:default="1" w:styleId="NormaleTabelle">

</xml_diff>